<commit_message>
Created grammer checked docx files
</commit_message>
<xml_diff>
--- a/docx-versions/WDC_1-1-4_HTML_HTML-Basics_V1.docx
+++ b/docx-versions/WDC_1-1-4_HTML_HTML-Basics_V1.docx
@@ -105,7 +105,7 @@
         <w:pStyle w:val="FirstParagraph"/>
       </w:pPr>
       <w:r>
-        <w:t xml:space="preserve">Hey, this is Roger from Thinkful. In this video, we are going to take a define what an HTML element is and how they are structured.</w:t>
+        <w:t xml:space="preserve">Hey, this is Roger from Thinkful. In this video, we will define what an HTML element is and how they are structured.</w:t>
       </w:r>
     </w:p>
     <w:p>
@@ -130,33 +130,10 @@
     </w:p>
     <w:p>
       <w:pPr>
-        <w:pStyle w:val="SourceCode"/>
-      </w:pPr>
-      <w:r>
-        <w:rPr>
-          <w:rStyle w:val="KeywordTok"/>
-        </w:rPr>
-        <w:t xml:space="preserve">&lt;h1&gt;</w:t>
-      </w:r>
-      <w:r>
-        <w:rPr>
-          <w:rStyle w:val="NormalTok"/>
-        </w:rPr>
-        <w:t xml:space="preserve">Hi I am an HTML element</w:t>
-      </w:r>
-      <w:r>
-        <w:rPr>
-          <w:rStyle w:val="KeywordTok"/>
-        </w:rPr>
-        <w:t xml:space="preserve">&lt;/h1&gt;</w:t>
-      </w:r>
-    </w:p>
-    <w:p>
-      <w:pPr>
-        <w:pStyle w:val="FirstParagraph"/>
-      </w:pPr>
-      <w:r>
-        <w:t xml:space="preserve">An element for the most part is comprised of an opening and closing tag. The opening tag is what starts an element, where as the closing tag ends its.</w:t>
+        <w:pStyle w:val="BodyText"/>
+      </w:pPr>
+      <w:r>
+        <w:t xml:space="preserve">For the most part, an element comprises an opening and closing tag. The opening tag is what starts an element, whereas the closing tag ends it.</w:t>
       </w:r>
     </w:p>
     <w:p>
@@ -184,7 +161,7 @@
           <w:iCs/>
           <w:i/>
         </w:rPr>
-        <w:t xml:space="preserve">We will circle the opening and closing tags</w:t>
+        <w:t xml:space="preserve">Circle the opening and closing tags</w:t>
       </w:r>
     </w:p>
     <w:p>
@@ -289,7 +266,7 @@
         <w:pStyle w:val="FirstParagraph"/>
       </w:pPr>
       <w:r>
-        <w:t xml:space="preserve">There are what is called a self closing tag, like the image tag:</w:t>
+        <w:t xml:space="preserve">This is a self-closing tag, like the image tag:</w:t>
       </w:r>
     </w:p>
     <w:p>
@@ -308,7 +285,7 @@
         <w:pStyle w:val="FirstParagraph"/>
       </w:pPr>
       <w:r>
-        <w:t xml:space="preserve">They are called self-closing due to the fact that they only have a single set of &lt;&gt; brackets which also contain the closing / within it.</w:t>
+        <w:t xml:space="preserve">They are called self-closing because they only have a single set of &lt;&gt; brackets containing the closing / within it.</w:t>
       </w:r>
     </w:p>
     <w:p>
@@ -316,7 +293,7 @@
         <w:pStyle w:val="BodyText"/>
       </w:pPr>
       <w:r>
-        <w:t xml:space="preserve">Self closing tags are traditional reserved for elements that do not render text, such as images, line breaks, and link.</w:t>
+        <w:t xml:space="preserve">Self-closing tags are traditionally reserved for elements that do not render text, such as images, line breaks, and links.</w:t>
       </w:r>
     </w:p>
     <w:p>
@@ -353,7 +330,7 @@
         <w:pStyle w:val="FirstParagraph"/>
       </w:pPr>
       <w:r>
-        <w:t xml:space="preserve">Now that we have a better understanding of what HTML elements are and that they are made up of HTML tags. Its time to introduce another piece of the puzzle, the HTML attribute.</w:t>
+        <w:t xml:space="preserve">Now that we have a better understanding of what HTML elements are and that they are made up of HTML tags. It’s time to introduce another piece of the puzzle, the HTML attribute.</w:t>
       </w:r>
     </w:p>
     <w:p>
@@ -381,7 +358,7 @@
           <w:iCs/>
           <w:i/>
         </w:rPr>
-        <w:t xml:space="preserve">As we say HTML attribute circle the src=</w:t>
+        <w:t xml:space="preserve">As we say HTML attribute circle, the src=</w:t>
       </w:r>
       <w:r>
         <w:rPr>
@@ -474,7 +451,7 @@
         <w:t xml:space="preserve"> </w:t>
       </w:r>
       <w:r>
-        <w:t xml:space="preserve">allow us to provided extra details and information to an element. Take for instance an image element, in order to tell out HTML what image we want to render on our website we must provide a</w:t>
+        <w:t xml:space="preserve">allow us to provide extra details and information to an element. Take, for instance, an image element; to tell our HTML what image we want to render on our website, we must provide an</w:t>
       </w:r>
       <w:r>
         <w:t xml:space="preserve"> </w:t>
@@ -489,7 +466,7 @@
         <w:t xml:space="preserve"> </w:t>
       </w:r>
       <w:r>
-        <w:t xml:space="preserve">or source attribute which tell our code where the image is located.</w:t>
+        <w:t xml:space="preserve">or source attribute that tells our code where the image is located.</w:t>
       </w:r>
     </w:p>
     <w:p>
@@ -566,7 +543,7 @@
         <w:pStyle w:val="FirstParagraph"/>
       </w:pPr>
       <w:r>
-        <w:t xml:space="preserve">Without this added piece of information our image would not render.</w:t>
+        <w:t xml:space="preserve">Without this added piece of information, our image would not render.</w:t>
       </w:r>
     </w:p>
     <w:p>
@@ -655,10 +632,7 @@
         <w:t xml:space="preserve">alt</w:t>
       </w:r>
       <w:r>
-        <w:t xml:space="preserve"> </w:t>
-      </w:r>
-      <w:r>
-        <w:t xml:space="preserve">or alternative text is used to provide a text description if an image is unable to render. It also provides a message explain what an image looks like to screen readers.</w:t>
+        <w:t xml:space="preserve">, or alternative text is used to provide a text description if an image is unable to render. It also provides a message explaining what an image looks like to screen readers.</w:t>
       </w:r>
     </w:p>
     <w:p>
@@ -759,7 +733,7 @@
         <w:pStyle w:val="FirstParagraph"/>
       </w:pPr>
       <w:r>
-        <w:t xml:space="preserve">There are many different attributes we can provide HTML elements some are:</w:t>
+        <w:t xml:space="preserve">There are many different attributes we can provide HTML elements. Some are id, class, and width.</w:t>
       </w:r>
     </w:p>
     <w:p>
@@ -767,7 +741,7 @@
         <w:pStyle w:val="BodyText"/>
       </w:pPr>
       <w:r>
-        <w:t xml:space="preserve">There are many different HTML attributes you can use such as id, class, and width. Try exploring what other attributes you can use in your HTML code.</w:t>
+        <w:t xml:space="preserve">Try exploring what other attributes you can use in your HTML code.</w:t>
       </w:r>
     </w:p>
     <w:p>

</xml_diff>